<commit_message>
traduction et ajout de verification de compte
</commit_message>
<xml_diff>
--- a/log/Samuel Baker.docx
+++ b/log/Samuel Baker.docx
@@ -1,6 +1,6 @@
 
 <file path=word/document.xml><?xml version="1.0" encoding="utf-8"?>
-<w:document xmlns:wpc="http://schemas.microsoft.com/office/word/2010/wordprocessingCanvas" xmlns:mc="http://schemas.openxmlformats.org/markup-compatibility/2006" xmlns:o="urn:schemas-microsoft-com:office:office" xmlns:r="http://schemas.openxmlformats.org/officeDocument/2006/relationships" xmlns:m="http://schemas.openxmlformats.org/officeDocument/2006/math" xmlns:v="urn:schemas-microsoft-com:vml" xmlns:wp14="http://schemas.microsoft.com/office/word/2010/wordprocessingDrawing" xmlns:wp="http://schemas.openxmlformats.org/drawingml/2006/wordprocessingDrawing" xmlns:w10="urn:schemas-microsoft-com:office:word" xmlns:w="http://schemas.openxmlformats.org/wordprocessingml/2006/main" xmlns:w14="http://schemas.microsoft.com/office/word/2010/wordml" xmlns:wpg="http://schemas.microsoft.com/office/word/2010/wordprocessingGroup" xmlns:wpi="http://schemas.microsoft.com/office/word/2010/wordprocessingInk" xmlns:wne="http://schemas.microsoft.com/office/word/2006/wordml" xmlns:wps="http://schemas.microsoft.com/office/word/2010/wordprocessingShape" mc:Ignorable="w14 wp14">
+<w:document xmlns:ve="http://schemas.openxmlformats.org/markup-compatibility/2006" xmlns:o="urn:schemas-microsoft-com:office:office" xmlns:r="http://schemas.openxmlformats.org/officeDocument/2006/relationships" xmlns:m="http://schemas.openxmlformats.org/officeDocument/2006/math" xmlns:v="urn:schemas-microsoft-com:vml" xmlns:wp="http://schemas.openxmlformats.org/drawingml/2006/wordprocessingDrawing" xmlns:w10="urn:schemas-microsoft-com:office:word" xmlns:w="http://schemas.openxmlformats.org/wordprocessingml/2006/main" xmlns:wne="http://schemas.microsoft.com/office/word/2006/wordml">
   <w:body>
     <w:p>
       <w:pPr>
@@ -8,6 +8,56 @@
       </w:pPr>
       <w:r>
         <w:t>Journal de bord</w:t>
+      </w:r>
+    </w:p>
+    <w:p>
+      <w:pPr>
+        <w:pStyle w:val="Titre1"/>
+      </w:pPr>
+      <w:r>
+        <w:t>30 Janvier</w:t>
+      </w:r>
+    </w:p>
+    <w:p>
+      <w:r>
+        <w:t>Création du modèle et classe modèle</w:t>
+      </w:r>
+      <w:r>
+        <w:br/>
+        <w:t>Ajout de méthode de création de token</w:t>
+      </w:r>
+      <w:r>
+        <w:br/>
+        <w:t>Ajout des méthodes de création de compte</w:t>
+      </w:r>
+      <w:r>
+        <w:br/>
+        <w:t>Ajout des méthodes de connexion par email et token</w:t>
+      </w:r>
+      <w:r>
+        <w:br/>
+        <w:t>Correction petite erreur de BD</w:t>
+      </w:r>
+    </w:p>
+    <w:p>
+      <w:pPr>
+        <w:pStyle w:val="Titre1"/>
+      </w:pPr>
+      <w:r>
+        <w:t>29 Janvier</w:t>
+      </w:r>
+    </w:p>
+    <w:p>
+      <w:r>
+        <w:t>Discussion avec Michel pour une meilleure compréhension des besoins</w:t>
+      </w:r>
+      <w:r>
+        <w:br/>
+        <w:t>Ajustement du modèle de la BD</w:t>
+      </w:r>
+      <w:r>
+        <w:br/>
+        <w:t>Planification des tâches pour les membres présents lors de la réunion</w:t>
       </w:r>
     </w:p>
     <w:p>
@@ -44,7 +94,7 @@
 </file>
 
 <file path=word/styles.xml><?xml version="1.0" encoding="utf-8"?>
-<w:styles xmlns:mc="http://schemas.openxmlformats.org/markup-compatibility/2006" xmlns:r="http://schemas.openxmlformats.org/officeDocument/2006/relationships" xmlns:w="http://schemas.openxmlformats.org/wordprocessingml/2006/main" xmlns:w14="http://schemas.microsoft.com/office/word/2010/wordml" mc:Ignorable="w14">
+<w:styles xmlns:r="http://schemas.openxmlformats.org/officeDocument/2006/relationships" xmlns:w="http://schemas.openxmlformats.org/wordprocessingml/2006/main">
   <w:docDefaults>
     <w:rPrDefault>
       <w:rPr>
@@ -202,6 +252,7 @@
   <w:style w:type="paragraph" w:default="1" w:styleId="Normal">
     <w:name w:val="Normal"/>
     <w:qFormat/>
+    <w:rsid w:val="0089315A"/>
   </w:style>
   <w:style w:type="paragraph" w:styleId="Titre1">
     <w:name w:val="heading 1"/>
@@ -261,6 +312,7 @@
     <w:uiPriority w:val="99"/>
     <w:semiHidden/>
     <w:unhideWhenUsed/>
+    <w:qFormat/>
     <w:tblPr>
       <w:tblInd w:w="0" w:type="dxa"/>
       <w:tblCellMar>

</xml_diff>

<commit_message>
retoune les objet account
</commit_message>
<xml_diff>
--- a/log/Samuel Baker.docx
+++ b/log/Samuel Baker.docx
@@ -15,28 +15,32 @@
         <w:pStyle w:val="Titre1"/>
       </w:pPr>
       <w:r>
-        <w:t>1 Février</w:t>
-      </w:r>
-    </w:p>
-    <w:p>
-      <w:r>
-        <w:t xml:space="preserve">Correction des méthodes de connexion et de création de compte qui reflète les changements </w:t>
-      </w:r>
-      <w:r>
-        <w:t>apporté</w:t>
-      </w:r>
-      <w:r>
-        <w:t xml:space="preserve"> à la BD (</w:t>
-      </w:r>
-      <w:r>
-        <w:t>d1bc4a0</w:t>
-      </w:r>
-      <w:r>
+        <w:t>8 Février</w:t>
+      </w:r>
+    </w:p>
+    <w:p>
+      <w:r>
+        <w:t>Création de l’objet de compte(</w:t>
+      </w:r>
+      <w:r>
+        <w:rPr>
+          <w:rFonts w:ascii="Consolas" w:hAnsi="Consolas" w:cs="Consolas"/>
+          <w:color w:val="222222"/>
+          <w:sz w:val="18"/>
+          <w:szCs w:val="18"/>
+          <w:shd w:val="clear" w:color="auto" w:fill="FFFFFF"/>
+        </w:rPr>
+        <w:t>cdfdd61</w:t>
+      </w:r>
+      <w:r>
+        <w:rPr>
+          <w:rFonts w:ascii="Consolas" w:hAnsi="Consolas" w:cs="Consolas"/>
+          <w:color w:val="222222"/>
+          <w:sz w:val="18"/>
+          <w:szCs w:val="18"/>
+          <w:shd w:val="clear" w:color="auto" w:fill="FFFFFF"/>
+        </w:rPr>
         <w:t>)</w:t>
-      </w:r>
-      <w:r>
-        <w:br/>
-        <w:t>Changer le système de modèles et le système de token</w:t>
       </w:r>
       <w:bookmarkStart w:id="0" w:name="_GoBack"/>
       <w:bookmarkEnd w:id="0"/>
@@ -46,6 +50,72 @@
         <w:pStyle w:val="Titre1"/>
       </w:pPr>
       <w:r>
+        <w:t>6 Février</w:t>
+      </w:r>
+    </w:p>
+    <w:p>
+      <w:r>
+        <w:t xml:space="preserve">Ajouter de la gestion de compte </w:t>
+      </w:r>
+      <w:r>
+        <w:br/>
+        <w:t>Ajout de  AJAX(</w:t>
+      </w:r>
+      <w:r>
+        <w:rPr>
+          <w:rFonts w:ascii="Consolas" w:hAnsi="Consolas" w:cs="Consolas"/>
+          <w:color w:val="222222"/>
+          <w:sz w:val="18"/>
+          <w:szCs w:val="18"/>
+          <w:shd w:val="clear" w:color="auto" w:fill="FFFFFF"/>
+        </w:rPr>
+        <w:t>621b51e</w:t>
+      </w:r>
+      <w:r>
+        <w:rPr>
+          <w:rFonts w:ascii="Consolas" w:hAnsi="Consolas" w:cs="Consolas"/>
+          <w:color w:val="222222"/>
+          <w:sz w:val="18"/>
+          <w:szCs w:val="18"/>
+          <w:shd w:val="clear" w:color="auto" w:fill="FFFFFF"/>
+        </w:rPr>
+        <w:t>)</w:t>
+      </w:r>
+    </w:p>
+    <w:p>
+      <w:pPr>
+        <w:pStyle w:val="Titre1"/>
+      </w:pPr>
+      <w:r>
+        <w:t>1 Février</w:t>
+      </w:r>
+    </w:p>
+    <w:p>
+      <w:r>
+        <w:t xml:space="preserve">Correction des méthodes de connexion et de création de compte qui reflète les changements </w:t>
+      </w:r>
+      <w:r>
+        <w:t>apporté</w:t>
+      </w:r>
+      <w:r>
+        <w:t xml:space="preserve"> à la BD (</w:t>
+      </w:r>
+      <w:r>
+        <w:t>d1bc4a0</w:t>
+      </w:r>
+      <w:r>
+        <w:t>)</w:t>
+      </w:r>
+      <w:r>
+        <w:br/>
+        <w:t>Changer le système de modèles et le système de token</w:t>
+      </w:r>
+    </w:p>
+    <w:p>
+      <w:pPr>
+        <w:pStyle w:val="Titre1"/>
+      </w:pPr>
+      <w:r>
         <w:t>30 Janvier</w:t>
       </w:r>
     </w:p>
@@ -58,10 +128,7 @@
         <w:t>Ajout de méthode de création de token</w:t>
       </w:r>
       <w:r>
-        <w:t xml:space="preserve"> </w:t>
-      </w:r>
-      <w:r>
-        <w:t>(</w:t>
+        <w:t xml:space="preserve"> (</w:t>
       </w:r>
       <w:r>
         <w:t>a09b56b</w:t>
@@ -74,10 +141,7 @@
         <w:t>Ajout des méthodes de création de compte</w:t>
       </w:r>
       <w:r>
-        <w:t xml:space="preserve"> </w:t>
-      </w:r>
-      <w:r>
-        <w:t>(</w:t>
+        <w:t xml:space="preserve"> (</w:t>
       </w:r>
       <w:r>
         <w:t>a09b56b</w:t>

</xml_diff>